<commit_message>
wrote section on interpreting knowledge-based potentials
</commit_message>
<xml_diff>
--- a/fall 2012 final paper/first clean draft.docx
+++ b/fall 2012 final paper/first clean draft.docx
@@ -44,21 +44,7 @@
         <w:rPr>
           <w:rFonts w:ascii="Calibri" w:hAnsi="Calibri"/>
         </w:rPr>
-        <w:t>(</w:t>
-      </w:r>
-      <w:proofErr w:type="spellStart"/>
-      <w:r>
-        <w:rPr>
-          <w:rFonts w:ascii="Calibri" w:hAnsi="Calibri"/>
-        </w:rPr>
-        <w:t>Blunck</w:t>
-      </w:r>
-      <w:proofErr w:type="spellEnd"/>
-      <w:r>
-        <w:rPr>
-          <w:rFonts w:ascii="Calibri" w:hAnsi="Calibri"/>
-        </w:rPr>
-        <w:t xml:space="preserve"> et al., 2005)</w:t>
+        <w:t>(Blunck et al., 2005)</w:t>
       </w:r>
       <w:r>
         <w:fldChar w:fldCharType="end"/>
@@ -130,23 +116,7 @@
           <w:rFonts w:ascii="Calibri" w:hAnsi="Calibri" w:cs="Times New Roman"/>
           <w:szCs w:val="24"/>
         </w:rPr>
-        <w:t xml:space="preserve">(Surrey and </w:t>
-      </w:r>
-      <w:proofErr w:type="spellStart"/>
-      <w:r>
-        <w:rPr>
-          <w:rFonts w:ascii="Calibri" w:hAnsi="Calibri" w:cs="Times New Roman"/>
-          <w:szCs w:val="24"/>
-        </w:rPr>
-        <w:t>Jähnig</w:t>
-      </w:r>
-      <w:proofErr w:type="spellEnd"/>
-      <w:r>
-        <w:rPr>
-          <w:rFonts w:ascii="Calibri" w:hAnsi="Calibri" w:cs="Times New Roman"/>
-          <w:szCs w:val="24"/>
-        </w:rPr>
-        <w:t>, 1992)</w:t>
+        <w:t>(Surrey and Jähnig, 1992)</w:t>
       </w:r>
       <w:r>
         <w:fldChar w:fldCharType="end"/>
@@ -161,7 +131,15 @@
         <w:t>gether this suggests that at equilibrium</w:t>
       </w:r>
       <w:r>
-        <w:t>, OMPs are in membranes, rather than being held there by some kinetic barrier.</w:t>
+        <w:t xml:space="preserve">, OMPs are in membranes, rather than </w:t>
+      </w:r>
+      <w:r>
+        <w:t xml:space="preserve">only </w:t>
+      </w:r>
+      <w:bookmarkStart w:id="0" w:name="_GoBack"/>
+      <w:bookmarkEnd w:id="0"/>
+      <w:r>
+        <w:t>being held there by some kinetic barrier.</w:t>
       </w:r>
       <w:r>
         <w:t xml:space="preserve"> It is likely, then, then </w:t>
@@ -681,21 +659,7 @@
         <w:rPr>
           <w:rFonts w:ascii="Calibri" w:hAnsi="Calibri"/>
         </w:rPr>
-        <w:t>(</w:t>
-      </w:r>
-      <w:proofErr w:type="spellStart"/>
-      <w:r>
-        <w:rPr>
-          <w:rFonts w:ascii="Calibri" w:hAnsi="Calibri"/>
-        </w:rPr>
-        <w:t>Gumbart</w:t>
-      </w:r>
-      <w:proofErr w:type="spellEnd"/>
-      <w:r>
-        <w:rPr>
-          <w:rFonts w:ascii="Calibri" w:hAnsi="Calibri"/>
-        </w:rPr>
-        <w:t xml:space="preserve"> and Roux, 2012)</w:t>
+        <w:t>(Gumbart and Roux, 2012)</w:t>
       </w:r>
       <w:r>
         <w:rPr>
@@ -868,21 +832,7 @@
         <w:rPr>
           <w:rFonts w:ascii="Calibri" w:hAnsi="Calibri"/>
         </w:rPr>
-        <w:t>(</w:t>
-      </w:r>
-      <w:proofErr w:type="spellStart"/>
-      <w:r>
-        <w:rPr>
-          <w:rFonts w:ascii="Calibri" w:hAnsi="Calibri"/>
-        </w:rPr>
-        <w:t>Sippl</w:t>
-      </w:r>
-      <w:proofErr w:type="spellEnd"/>
-      <w:r>
-        <w:rPr>
-          <w:rFonts w:ascii="Calibri" w:hAnsi="Calibri"/>
-        </w:rPr>
-        <w:t>, 1993)</w:t>
+        <w:t>(Sippl, 1993)</w:t>
       </w:r>
       <w:r>
         <w:rPr>
@@ -1300,8 +1250,25 @@
           <w:rFonts w:eastAsiaTheme="minorEastAsia"/>
         </w:rPr>
       </w:pPr>
-      <w:bookmarkStart w:id="0" w:name="_GoBack"/>
-      <w:bookmarkEnd w:id="0"/>
+      <w:r>
+        <w:rPr>
+          <w:rFonts w:eastAsiaTheme="minorEastAsia"/>
+        </w:rPr>
+        <w:tab/>
+        <w:t xml:space="preserve">Membrane protein structures are scarce, though. </w:t>
+      </w:r>
+      <w:r>
+        <w:rPr>
+          <w:rFonts w:eastAsiaTheme="minorEastAsia"/>
+        </w:rPr>
+        <w:t xml:space="preserve">Using only </w:t>
+      </w:r>
+      <w:r>
+        <w:rPr>
+          <w:rFonts w:eastAsiaTheme="minorEastAsia"/>
+        </w:rPr>
+        <w:t xml:space="preserve">the currently solved structures, </w:t>
+      </w:r>
     </w:p>
     <w:p>
       <w:pPr>
@@ -1309,6 +1276,1175 @@
           <w:rFonts w:eastAsiaTheme="minorEastAsia"/>
         </w:rPr>
       </w:pPr>
+    </w:p>
+    <w:p>
+      <w:pPr>
+        <w:rPr>
+          <w:rFonts w:eastAsiaTheme="minorEastAsia"/>
+        </w:rPr>
+      </w:pPr>
+    </w:p>
+    <w:p>
+      <w:pPr>
+        <w:rPr>
+          <w:rFonts w:eastAsiaTheme="minorEastAsia"/>
+        </w:rPr>
+      </w:pPr>
+    </w:p>
+    <w:p>
+      <w:pPr>
+        <w:rPr>
+          <w:rFonts w:eastAsiaTheme="minorEastAsia"/>
+        </w:rPr>
+      </w:pPr>
+    </w:p>
+    <w:p>
+      <w:pPr>
+        <w:rPr>
+          <w:rFonts w:eastAsiaTheme="minorEastAsia"/>
+        </w:rPr>
+      </w:pPr>
+      <w:r>
+        <w:rPr>
+          <w:rFonts w:eastAsiaTheme="minorEastAsia"/>
+        </w:rPr>
+        <w:t>---</w:t>
+      </w:r>
+    </w:p>
+    <w:p>
+      <w:pPr>
+        <w:rPr>
+          <w:rFonts w:eastAsiaTheme="minorEastAsia"/>
+        </w:rPr>
+      </w:pPr>
+      <w:r>
+        <w:rPr>
+          <w:rFonts w:eastAsiaTheme="minorEastAsia"/>
+          <w:i/>
+        </w:rPr>
+        <w:t>Interpretation of the potential</w:t>
+      </w:r>
+    </w:p>
+    <w:p>
+      <w:pPr>
+        <w:rPr>
+          <w:rFonts w:eastAsiaTheme="minorEastAsia"/>
+        </w:rPr>
+      </w:pPr>
+      <w:r>
+        <w:rPr>
+          <w:rFonts w:eastAsiaTheme="minorEastAsia"/>
+        </w:rPr>
+        <w:tab/>
+      </w:r>
+      <w:r>
+        <w:rPr>
+          <w:rFonts w:eastAsiaTheme="minorEastAsia"/>
+        </w:rPr>
+        <w:t xml:space="preserve">The justification </w:t>
+      </w:r>
+      <w:r>
+        <w:rPr>
+          <w:rFonts w:eastAsiaTheme="minorEastAsia"/>
+        </w:rPr>
+        <w:t>for using the Boltzmann law to derive</w:t>
+      </w:r>
+      <w:r>
+        <w:rPr>
+          <w:rFonts w:eastAsiaTheme="minorEastAsia"/>
+        </w:rPr>
+        <w:t xml:space="preserve"> energies from frequencies</w:t>
+      </w:r>
+      <w:r>
+        <w:rPr>
+          <w:rFonts w:eastAsiaTheme="minorEastAsia"/>
+        </w:rPr>
+        <w:t xml:space="preserve"> </w:t>
+      </w:r>
+      <w:r>
+        <w:rPr>
+          <w:rFonts w:eastAsiaTheme="minorEastAsia"/>
+        </w:rPr>
+        <w:t xml:space="preserve">is </w:t>
+      </w:r>
+      <w:r>
+        <w:rPr>
+          <w:rFonts w:eastAsiaTheme="minorEastAsia"/>
+        </w:rPr>
+        <w:t>difficult and technical</w:t>
+      </w:r>
+      <w:r>
+        <w:rPr>
+          <w:rFonts w:eastAsiaTheme="minorEastAsia"/>
+        </w:rPr>
+        <w:t>, an</w:t>
+      </w:r>
+      <w:r>
+        <w:rPr>
+          <w:rFonts w:eastAsiaTheme="minorEastAsia"/>
+        </w:rPr>
+        <w:t xml:space="preserve">d it may not, in fact, be justified in the case of an insertion potential </w:t>
+      </w:r>
+      <w:r>
+        <w:rPr>
+          <w:rFonts w:eastAsiaTheme="minorEastAsia"/>
+        </w:rPr>
+        <w:fldChar w:fldCharType="begin"/>
+      </w:r>
+      <w:r>
+        <w:rPr>
+          <w:rFonts w:eastAsiaTheme="minorEastAsia"/>
+        </w:rPr>
+        <w:instrText xml:space="preserve"> ADDIN ZOTERO_ITEM CSL_CITATION {"citationID":"10luvma9jo","properties":{"formattedCitation":"(Borg et al., 2012)","plainCitation":"(Borg et al., 2012)"},"citationItems":[{"id":18,"uris":["http://zotero.org/users/local/xPq7q79Q/items/PEP5Q7KU"],"uri":["http://zotero.org/users/local/xPq7q79Q/items/PEP5Q7KU"],"itemData":{"id":18,"type":"chapter","title":"On the Physical Relevance and Statistical Interpretation of Knowledge-Based Potentials","container-title":"Bayesian Methods in Structural Bioinformatics","collection-title":"Statistics for Biology and Health","publisher":"Springer Berlin Heidelberg","page":"97-124","source":"link.springer.com","abstract":"Knowledge based potentials (KBP) are energy functions that are obtained from databases of known protein structures, rather than by physical or chemical analysis. While KBPs have been successfully used in protein structure prediction, their physical interpretation remains unclear. Often KBPs are loosely justified as a type of inverse Boltzmann construction or by analogies to the construction of the potential of mean force (PMF) in statistical mechanics. The chapter provides an overview of various types of KBPs and discusses conceptual differences with the construction and use of PMFs in statistical mechanics, with particular emphasis on the key role played by the reference state. Although essential to the construction of both types of potentials, its precise definition has been elusive in the context of KBPs. We discuss the construction of the reference state of KBPs both in the traditional ‘energy’-oriented approach as well as in a probabilistic framework. In particular, we show by simple Bayesian reasoning that the reference state in fact is uniquely defined by the choice of statistics and mode of application. This view provides a statistical rigorous basis for various possible extensions and generalizations of KBPs.","URL":"http://link.springer.com/chapter/10.1007/978-3-642-27225-7_3","ISBN":"978-3-642-27224-0, 978-3-642-27225-7","language":"en","author":[{"family":"Borg","given":"Mikael"},{"family":"Hamelryck","given":"Thomas"},{"family":"Ferkinghoff-Borg","given":"Jesper"}],"editor":[{"family":"Hamelryck","given":"Thomas"},{"family":"Mardia","given":"Kanti"},{"family":"Ferkinghoff-Borg","given":"Jesper"}],"issued":{"date-parts":[[2012,1,1]]},"accessed":{"date-parts":[[2012,12,13]]}}}],"schema":"https://github.com/citation-style-language/schema/raw/master/csl-citation.json"} </w:instrText>
+      </w:r>
+      <w:r>
+        <w:rPr>
+          <w:rFonts w:eastAsiaTheme="minorEastAsia"/>
+        </w:rPr>
+        <w:fldChar w:fldCharType="separate"/>
+      </w:r>
+      <w:r>
+        <w:rPr>
+          <w:rFonts w:ascii="Calibri" w:hAnsi="Calibri"/>
+        </w:rPr>
+        <w:t>(Borg et al., 2012)</w:t>
+      </w:r>
+      <w:r>
+        <w:rPr>
+          <w:rFonts w:eastAsiaTheme="minorEastAsia"/>
+        </w:rPr>
+        <w:fldChar w:fldCharType="end"/>
+      </w:r>
+      <w:r>
+        <w:rPr>
+          <w:rFonts w:eastAsiaTheme="minorEastAsia"/>
+        </w:rPr>
+        <w:t xml:space="preserve">. </w:t>
+      </w:r>
+      <w:r>
+        <w:rPr>
+          <w:rFonts w:eastAsiaTheme="minorEastAsia"/>
+        </w:rPr>
+        <w:t>To a certain degree, it does not matter.</w:t>
+      </w:r>
+      <w:r>
+        <w:rPr>
+          <w:rFonts w:eastAsiaTheme="minorEastAsia"/>
+        </w:rPr>
+        <w:t xml:space="preserve"> Documenting </w:t>
+      </w:r>
+      <w:r>
+        <w:rPr>
+          <w:rFonts w:eastAsiaTheme="minorEastAsia"/>
+        </w:rPr>
+        <w:t xml:space="preserve">the depth-dependence of frequencies </w:t>
+      </w:r>
+      <w:r>
+        <w:rPr>
+          <w:rFonts w:eastAsiaTheme="minorEastAsia"/>
+        </w:rPr>
+        <w:t xml:space="preserve">has its own interest, </w:t>
+      </w:r>
+      <w:r>
+        <w:rPr>
+          <w:rFonts w:eastAsiaTheme="minorEastAsia"/>
+        </w:rPr>
+        <w:t xml:space="preserve">and </w:t>
+      </w:r>
+      <w:r>
+        <w:rPr>
+          <w:rFonts w:eastAsiaTheme="minorEastAsia"/>
+        </w:rPr>
+        <w:t>t</w:t>
+      </w:r>
+      <w:r>
+        <w:rPr>
+          <w:rFonts w:eastAsiaTheme="minorEastAsia"/>
+        </w:rPr>
+        <w:t>his knowledge</w:t>
+      </w:r>
+      <w:r>
+        <w:rPr>
+          <w:rFonts w:eastAsiaTheme="minorEastAsia"/>
+        </w:rPr>
+        <w:t xml:space="preserve"> can guide design without being formalized </w:t>
+      </w:r>
+      <w:r>
+        <w:rPr>
+          <w:rFonts w:eastAsiaTheme="minorEastAsia"/>
+        </w:rPr>
+        <w:t>as a scoring function.</w:t>
+      </w:r>
+    </w:p>
+    <w:p>
+      <w:pPr>
+        <w:rPr>
+          <w:rFonts w:eastAsiaTheme="minorEastAsia"/>
+        </w:rPr>
+      </w:pPr>
+      <w:r>
+        <w:rPr>
+          <w:rFonts w:eastAsiaTheme="minorEastAsia"/>
+        </w:rPr>
+        <w:tab/>
+      </w:r>
+      <w:r>
+        <w:rPr>
+          <w:rFonts w:eastAsiaTheme="minorEastAsia"/>
+        </w:rPr>
+        <w:t>T</w:t>
+      </w:r>
+      <w:r>
+        <w:rPr>
+          <w:rFonts w:eastAsiaTheme="minorEastAsia"/>
+        </w:rPr>
+        <w:t xml:space="preserve">here </w:t>
+      </w:r>
+      <w:r>
+        <w:rPr>
+          <w:rFonts w:eastAsiaTheme="minorEastAsia"/>
+        </w:rPr>
+        <w:t xml:space="preserve">are </w:t>
+      </w:r>
+      <w:r>
+        <w:rPr>
+          <w:rFonts w:eastAsiaTheme="minorEastAsia"/>
+        </w:rPr>
+        <w:t xml:space="preserve">certain </w:t>
+      </w:r>
+      <w:r>
+        <w:rPr>
+          <w:rFonts w:eastAsiaTheme="minorEastAsia"/>
+        </w:rPr>
+        <w:t xml:space="preserve">questions that </w:t>
+      </w:r>
+      <w:r>
+        <w:rPr>
+          <w:rFonts w:eastAsiaTheme="minorEastAsia"/>
+        </w:rPr>
+        <w:t>seem to demand an energy function</w:t>
+      </w:r>
+      <w:r>
+        <w:rPr>
+          <w:rFonts w:eastAsiaTheme="minorEastAsia"/>
+        </w:rPr>
+        <w:t>.</w:t>
+      </w:r>
+      <w:r>
+        <w:rPr>
+          <w:rFonts w:eastAsiaTheme="minorEastAsia"/>
+        </w:rPr>
+        <w:t xml:space="preserve"> For example: </w:t>
+      </w:r>
+      <w:r>
+        <w:rPr>
+          <w:rFonts w:eastAsiaTheme="minorEastAsia"/>
+        </w:rPr>
+        <w:t>are the surfaces of OMPs</w:t>
+      </w:r>
+      <w:r>
+        <w:rPr>
+          <w:rFonts w:eastAsiaTheme="minorEastAsia"/>
+        </w:rPr>
+        <w:t xml:space="preserve"> naturally selected to </w:t>
+      </w:r>
+      <w:r>
+        <w:rPr>
+          <w:rFonts w:eastAsiaTheme="minorEastAsia"/>
+        </w:rPr>
+        <w:t xml:space="preserve">keep the OMPs steady in the membrane, so they do not fall out? </w:t>
+      </w:r>
+      <w:r>
+        <w:rPr>
+          <w:rFonts w:eastAsiaTheme="minorEastAsia"/>
+        </w:rPr>
+        <w:t>This can be translated to</w:t>
+      </w:r>
+      <w:r>
+        <w:rPr>
+          <w:rFonts w:eastAsiaTheme="minorEastAsia"/>
+        </w:rPr>
+        <w:t>:</w:t>
+      </w:r>
+      <w:r>
+        <w:rPr>
+          <w:rFonts w:eastAsiaTheme="minorEastAsia"/>
+        </w:rPr>
+        <w:t xml:space="preserve"> is the </w:t>
+      </w:r>
+      <w:r>
+        <w:rPr>
+          <w:rFonts w:eastAsiaTheme="minorEastAsia"/>
+        </w:rPr>
+        <w:t>increase</w:t>
+      </w:r>
+      <w:r>
+        <w:rPr>
+          <w:rFonts w:eastAsiaTheme="minorEastAsia"/>
+        </w:rPr>
+        <w:t xml:space="preserve"> in insertion energy </w:t>
+      </w:r>
+      <w:r>
+        <w:rPr>
+          <w:rFonts w:eastAsiaTheme="minorEastAsia"/>
+        </w:rPr>
+        <w:t xml:space="preserve">as the protein </w:t>
+      </w:r>
+      <w:r>
+        <w:rPr>
+          <w:rFonts w:eastAsiaTheme="minorEastAsia"/>
+        </w:rPr>
+        <w:t>moves</w:t>
+      </w:r>
+      <w:r>
+        <w:rPr>
+          <w:rFonts w:eastAsiaTheme="minorEastAsia"/>
+        </w:rPr>
+        <w:t xml:space="preserve"> up or down</w:t>
+      </w:r>
+      <w:r>
+        <w:rPr>
+          <w:rFonts w:eastAsiaTheme="minorEastAsia"/>
+        </w:rPr>
+        <w:t xml:space="preserve"> seem steeper than it would be by chance?</w:t>
+      </w:r>
+      <w:r>
+        <w:rPr>
+          <w:rFonts w:eastAsiaTheme="minorEastAsia"/>
+        </w:rPr>
+        <w:t xml:space="preserve"> </w:t>
+      </w:r>
+      <w:r>
+        <w:rPr>
+          <w:rFonts w:eastAsiaTheme="minorEastAsia"/>
+        </w:rPr>
+        <w:t xml:space="preserve">However, even in this case, </w:t>
+      </w:r>
+      <w:r>
+        <w:rPr>
+          <w:rFonts w:eastAsiaTheme="minorEastAsia"/>
+        </w:rPr>
+        <w:t xml:space="preserve">it seems that </w:t>
+      </w:r>
+      <w:r>
+        <w:rPr>
+          <w:rFonts w:eastAsiaTheme="minorEastAsia"/>
+        </w:rPr>
+        <w:t>some heu</w:t>
+      </w:r>
+      <w:r>
+        <w:rPr>
+          <w:rFonts w:eastAsiaTheme="minorEastAsia"/>
+        </w:rPr>
+        <w:t xml:space="preserve">ristic scoring rule </w:t>
+      </w:r>
+      <w:r>
+        <w:rPr>
+          <w:rFonts w:eastAsiaTheme="minorEastAsia"/>
+        </w:rPr>
+        <w:t>loosely related to the energy, combined with a statistical test, can do the job.</w:t>
+      </w:r>
+    </w:p>
+    <w:p>
+      <w:pPr>
+        <w:rPr>
+          <w:rFonts w:eastAsiaTheme="minorEastAsia"/>
+          <w:vertAlign w:val="subscript"/>
+        </w:rPr>
+      </w:pPr>
+      <w:r>
+        <w:rPr>
+          <w:rFonts w:eastAsiaTheme="minorEastAsia"/>
+        </w:rPr>
+        <w:tab/>
+      </w:r>
+      <w:r>
+        <w:rPr>
+          <w:rFonts w:eastAsiaTheme="minorEastAsia"/>
+        </w:rPr>
+        <w:t xml:space="preserve">However, </w:t>
+      </w:r>
+      <w:r>
+        <w:rPr>
+          <w:rFonts w:eastAsiaTheme="minorEastAsia"/>
+        </w:rPr>
+        <w:t xml:space="preserve">whatever </w:t>
+      </w:r>
+      <w:r>
+        <w:rPr>
+          <w:rFonts w:eastAsiaTheme="minorEastAsia"/>
+        </w:rPr>
+        <w:t>a heuristic scoring rule m</w:t>
+      </w:r>
+      <w:r>
+        <w:rPr>
+          <w:rFonts w:eastAsiaTheme="minorEastAsia"/>
+        </w:rPr>
+        <w:t>ight be capable of, it is hard to compare to other</w:t>
+      </w:r>
+      <w:r>
+        <w:rPr>
+          <w:rFonts w:eastAsiaTheme="minorEastAsia"/>
+        </w:rPr>
+        <w:t xml:space="preserve"> predictors of insertion, and hard to fit into our physical understanding of membrane proteins. </w:t>
+      </w:r>
+      <w:r>
+        <w:rPr>
+          <w:rFonts w:eastAsiaTheme="minorEastAsia"/>
+        </w:rPr>
+        <w:t xml:space="preserve">For example, one might wonder, </w:t>
+      </w:r>
+      <w:r>
+        <w:rPr>
+          <w:rFonts w:eastAsiaTheme="minorEastAsia"/>
+        </w:rPr>
+        <w:t>c</w:t>
+      </w:r>
+      <w:r>
+        <w:rPr>
+          <w:rFonts w:eastAsiaTheme="minorEastAsia"/>
+        </w:rPr>
+        <w:t xml:space="preserve">an we </w:t>
+      </w:r>
+      <w:r>
+        <w:rPr>
+          <w:rFonts w:eastAsiaTheme="minorEastAsia"/>
+        </w:rPr>
+        <w:t>sum the score with an energy, calculated in another way?</w:t>
+      </w:r>
+      <w:r>
+        <w:rPr>
+          <w:rFonts w:eastAsiaTheme="minorEastAsia"/>
+        </w:rPr>
+        <w:t xml:space="preserve"> Is summation the appropriate operation, and do we double-count information by doing this?</w:t>
+      </w:r>
+      <w:r>
+        <w:rPr>
+          <w:rFonts w:eastAsiaTheme="minorEastAsia"/>
+        </w:rPr>
+        <w:t xml:space="preserve"> Al</w:t>
+      </w:r>
+      <w:r>
+        <w:rPr>
+          <w:rFonts w:eastAsiaTheme="minorEastAsia"/>
+        </w:rPr>
+        <w:t>so</w:t>
+      </w:r>
+      <w:r>
+        <w:rPr>
+          <w:rFonts w:eastAsiaTheme="minorEastAsia"/>
+        </w:rPr>
+        <w:t xml:space="preserve">, it would be interesting to compare the scoring rule to other </w:t>
+      </w:r>
+      <w:r>
+        <w:rPr>
+          <w:rFonts w:eastAsiaTheme="minorEastAsia"/>
+        </w:rPr>
+        <w:t>measures of insertion</w:t>
+      </w:r>
+      <w:r>
+        <w:rPr>
+          <w:rFonts w:eastAsiaTheme="minorEastAsia"/>
+        </w:rPr>
+        <w:t xml:space="preserve">, such as the experimentally derived free energies. But are we looking for a linear relationship, or a </w:t>
+      </w:r>
+      <w:r>
+        <w:rPr>
+          <w:rFonts w:eastAsiaTheme="minorEastAsia"/>
+        </w:rPr>
+        <w:t xml:space="preserve">parabolic </w:t>
+      </w:r>
+      <w:r>
+        <w:rPr>
+          <w:rFonts w:eastAsiaTheme="minorEastAsia"/>
+        </w:rPr>
+        <w:t>or some other relationship?</w:t>
+      </w:r>
+    </w:p>
+    <w:p>
+      <w:pPr>
+        <w:rPr>
+          <w:rFonts w:eastAsiaTheme="minorEastAsia"/>
+        </w:rPr>
+      </w:pPr>
+      <w:r>
+        <w:rPr>
+          <w:rFonts w:eastAsiaTheme="minorEastAsia"/>
+        </w:rPr>
+        <w:tab/>
+      </w:r>
+      <w:r>
+        <w:rPr>
+          <w:rFonts w:eastAsiaTheme="minorEastAsia"/>
+        </w:rPr>
+        <w:t>There is another reason</w:t>
+      </w:r>
+      <w:r>
+        <w:rPr>
+          <w:rFonts w:eastAsiaTheme="minorEastAsia"/>
+        </w:rPr>
+        <w:t xml:space="preserve"> to look for an energetic interpretation, or at least some other interpretation. </w:t>
+      </w:r>
+      <w:r>
+        <w:rPr>
+          <w:rFonts w:eastAsiaTheme="minorEastAsia"/>
+        </w:rPr>
+        <w:t xml:space="preserve">Humans are analogical reasoners, not calculators; and it is </w:t>
+      </w:r>
+      <w:r>
+        <w:rPr>
+          <w:rFonts w:eastAsiaTheme="minorEastAsia"/>
+        </w:rPr>
+        <w:t>hard to use math that we cannot relate to something familiar.</w:t>
+      </w:r>
+      <w:r>
+        <w:rPr>
+          <w:rFonts w:eastAsiaTheme="minorEastAsia"/>
+        </w:rPr>
+        <w:t xml:space="preserve"> </w:t>
+      </w:r>
+      <w:r>
+        <w:rPr>
+          <w:rFonts w:eastAsiaTheme="minorEastAsia"/>
+        </w:rPr>
+        <w:t>I am</w:t>
+      </w:r>
+      <w:r>
+        <w:rPr>
+          <w:rFonts w:eastAsiaTheme="minorEastAsia"/>
+        </w:rPr>
+        <w:t xml:space="preserve"> bothered that I </w:t>
+      </w:r>
+      <w:r>
+        <w:rPr>
+          <w:rFonts w:eastAsiaTheme="minorEastAsia"/>
+        </w:rPr>
+        <w:t xml:space="preserve">do not </w:t>
+      </w:r>
+      <w:r>
+        <w:rPr>
+          <w:rFonts w:eastAsiaTheme="minorEastAsia"/>
+        </w:rPr>
+        <w:t>have a good analogy</w:t>
+      </w:r>
+      <w:r>
+        <w:rPr>
+          <w:rFonts w:eastAsiaTheme="minorEastAsia"/>
+        </w:rPr>
+        <w:t xml:space="preserve">, and </w:t>
+      </w:r>
+      <w:r>
+        <w:rPr>
+          <w:rFonts w:eastAsiaTheme="minorEastAsia"/>
+        </w:rPr>
+        <w:t xml:space="preserve">I </w:t>
+      </w:r>
+      <w:r>
+        <w:rPr>
+          <w:rFonts w:eastAsiaTheme="minorEastAsia"/>
+        </w:rPr>
+        <w:t xml:space="preserve">suspect </w:t>
+      </w:r>
+      <w:r>
+        <w:rPr>
+          <w:rFonts w:eastAsiaTheme="minorEastAsia"/>
+        </w:rPr>
+        <w:t xml:space="preserve">that </w:t>
+      </w:r>
+      <w:r>
+        <w:rPr>
+          <w:rFonts w:eastAsiaTheme="minorEastAsia"/>
+        </w:rPr>
+        <w:t>without one</w:t>
+      </w:r>
+      <w:r>
+        <w:rPr>
+          <w:rFonts w:eastAsiaTheme="minorEastAsia"/>
+        </w:rPr>
+        <w:t>, I will make mistakes when I try to reason about them.</w:t>
+      </w:r>
+      <w:r>
+        <w:rPr>
+          <w:rFonts w:eastAsiaTheme="minorEastAsia"/>
+        </w:rPr>
+        <w:t xml:space="preserve"> For example, I </w:t>
+      </w:r>
+      <w:r>
+        <w:rPr>
+          <w:rFonts w:eastAsiaTheme="minorEastAsia"/>
+        </w:rPr>
+        <w:t>used to mistakenly think of E</w:t>
+      </w:r>
+      <w:r>
+        <w:rPr>
+          <w:rFonts w:eastAsiaTheme="minorEastAsia"/>
+          <w:vertAlign w:val="subscript"/>
+        </w:rPr>
+        <w:t>z</w:t>
+      </w:r>
+      <w:r>
+        <w:rPr>
+          <w:rFonts w:eastAsiaTheme="minorEastAsia"/>
+        </w:rPr>
+        <w:t xml:space="preserve">β as an energy of interaction with solvent, rather than a </w:t>
+      </w:r>
+      <w:r>
+        <w:rPr>
+          <w:rFonts w:eastAsiaTheme="minorEastAsia"/>
+        </w:rPr>
+        <w:t xml:space="preserve">change in interaction energy </w:t>
+      </w:r>
+      <w:r>
+        <w:rPr>
+          <w:rFonts w:eastAsiaTheme="minorEastAsia"/>
+        </w:rPr>
+        <w:t xml:space="preserve">after transfer from water. </w:t>
+      </w:r>
+      <w:r>
+        <w:rPr>
+          <w:rFonts w:eastAsiaTheme="minorEastAsia"/>
+        </w:rPr>
+        <w:t>Because of this</w:t>
+      </w:r>
+      <w:r>
+        <w:rPr>
+          <w:rFonts w:eastAsiaTheme="minorEastAsia"/>
+        </w:rPr>
+        <w:t>, I thought that the E</w:t>
+      </w:r>
+      <w:r>
+        <w:rPr>
+          <w:rFonts w:eastAsiaTheme="minorEastAsia"/>
+          <w:vertAlign w:val="subscript"/>
+        </w:rPr>
+        <w:t>z</w:t>
+      </w:r>
+      <w:r>
+        <w:rPr>
+          <w:rFonts w:eastAsiaTheme="minorEastAsia"/>
+        </w:rPr>
+        <w:t xml:space="preserve">β moment would be sensitive to the </w:t>
+      </w:r>
+      <w:r>
+        <w:rPr>
+          <w:rFonts w:eastAsiaTheme="minorEastAsia"/>
+        </w:rPr>
+        <w:t xml:space="preserve">hydrophobic residues </w:t>
+      </w:r>
+      <w:r>
+        <w:rPr>
+          <w:rFonts w:eastAsiaTheme="minorEastAsia"/>
+        </w:rPr>
+        <w:t>found at the top and bottom of the ScrY</w:t>
+      </w:r>
+      <w:r>
+        <w:rPr>
+          <w:rFonts w:eastAsiaTheme="minorEastAsia"/>
+        </w:rPr>
+        <w:t xml:space="preserve"> interface, when in fact </w:t>
+      </w:r>
+      <w:r>
+        <w:rPr>
+          <w:rFonts w:eastAsiaTheme="minorEastAsia"/>
+        </w:rPr>
+        <w:t>their E</w:t>
+      </w:r>
+      <w:r>
+        <w:rPr>
+          <w:rFonts w:eastAsiaTheme="minorEastAsia"/>
+          <w:vertAlign w:val="subscript"/>
+        </w:rPr>
+        <w:t>z</w:t>
+      </w:r>
+      <w:r>
+        <w:rPr>
+          <w:rFonts w:eastAsiaTheme="minorEastAsia"/>
+        </w:rPr>
+        <w:t xml:space="preserve">β is little different than </w:t>
+      </w:r>
+      <w:r>
+        <w:rPr>
+          <w:rFonts w:eastAsiaTheme="minorEastAsia"/>
+        </w:rPr>
+        <w:t xml:space="preserve">it would be </w:t>
+      </w:r>
+      <w:r>
+        <w:rPr>
+          <w:rFonts w:eastAsiaTheme="minorEastAsia"/>
+        </w:rPr>
+        <w:t xml:space="preserve">if they were </w:t>
+      </w:r>
+      <w:r>
+        <w:rPr>
+          <w:rFonts w:eastAsiaTheme="minorEastAsia"/>
+        </w:rPr>
+        <w:t>a</w:t>
+      </w:r>
+      <w:r>
+        <w:rPr>
+          <w:rFonts w:eastAsiaTheme="minorEastAsia"/>
+        </w:rPr>
+        <w:t>ll aspartates.</w:t>
+      </w:r>
+      <w:r>
+        <w:rPr>
+          <w:rFonts w:eastAsiaTheme="minorEastAsia"/>
+        </w:rPr>
+        <w:t xml:space="preserve"> </w:t>
+      </w:r>
+      <w:r>
+        <w:rPr>
+          <w:rFonts w:eastAsiaTheme="minorEastAsia"/>
+          <w:b/>
+        </w:rPr>
+        <w:t>(true?)</w:t>
+      </w:r>
+    </w:p>
+    <w:p>
+      <w:pPr>
+        <w:rPr>
+          <w:rFonts w:eastAsiaTheme="minorEastAsia"/>
+        </w:rPr>
+      </w:pPr>
+      <w:r>
+        <w:rPr>
+          <w:rFonts w:eastAsiaTheme="minorEastAsia"/>
+        </w:rPr>
+        <w:tab/>
+        <w:t xml:space="preserve">We could be making </w:t>
+      </w:r>
+      <w:r>
+        <w:rPr>
+          <w:rFonts w:eastAsiaTheme="minorEastAsia"/>
+        </w:rPr>
+        <w:t>such errors of interpretation in our application of E</w:t>
+      </w:r>
+      <w:r>
+        <w:rPr>
+          <w:rFonts w:eastAsiaTheme="minorEastAsia"/>
+          <w:vertAlign w:val="subscript"/>
+        </w:rPr>
+        <w:t>z</w:t>
+      </w:r>
+      <w:r>
+        <w:rPr>
+          <w:rFonts w:eastAsiaTheme="minorEastAsia"/>
+        </w:rPr>
+        <w:t>β</w:t>
+      </w:r>
+      <w:r>
+        <w:rPr>
+          <w:rFonts w:eastAsiaTheme="minorEastAsia"/>
+        </w:rPr>
+        <w:t xml:space="preserve">. In fact, I think </w:t>
+      </w:r>
+      <w:r>
+        <w:rPr>
+          <w:rFonts w:eastAsiaTheme="minorEastAsia"/>
+        </w:rPr>
+        <w:t xml:space="preserve">I have a plausible candidate. </w:t>
+      </w:r>
+      <w:r>
+        <w:rPr>
+          <w:rFonts w:eastAsiaTheme="minorEastAsia"/>
+        </w:rPr>
+        <w:t>Jim used E</w:t>
+      </w:r>
+      <w:r>
+        <w:rPr>
+          <w:rFonts w:eastAsiaTheme="minorEastAsia"/>
+          <w:vertAlign w:val="subscript"/>
+        </w:rPr>
+        <w:t>z</w:t>
+      </w:r>
+      <w:r>
+        <w:rPr>
+          <w:rFonts w:eastAsiaTheme="minorEastAsia"/>
+        </w:rPr>
+        <w:t xml:space="preserve">β to </w:t>
+      </w:r>
+      <w:r>
+        <w:rPr>
+          <w:rFonts w:eastAsiaTheme="minorEastAsia"/>
+        </w:rPr>
+        <w:t xml:space="preserve">calculate changes in energy as a protein moves up and down in a membrane, </w:t>
+      </w:r>
+      <w:r>
+        <w:rPr>
+          <w:rFonts w:eastAsiaTheme="minorEastAsia"/>
+        </w:rPr>
+        <w:t>designing so that these changes would be steep.</w:t>
+      </w:r>
+      <w:r>
+        <w:rPr>
+          <w:rFonts w:eastAsiaTheme="minorEastAsia"/>
+        </w:rPr>
+        <w:t xml:space="preserve"> </w:t>
+      </w:r>
+      <w:r>
+        <w:rPr>
+          <w:rFonts w:eastAsiaTheme="minorEastAsia"/>
+        </w:rPr>
+        <w:t xml:space="preserve">However, </w:t>
+      </w:r>
+      <w:r>
+        <w:rPr>
+          <w:rFonts w:eastAsiaTheme="minorEastAsia"/>
+        </w:rPr>
+        <w:t>Ezβ</w:t>
+      </w:r>
+      <w:r>
+        <w:rPr>
+          <w:rFonts w:eastAsiaTheme="minorEastAsia"/>
+        </w:rPr>
+        <w:t xml:space="preserve"> does not really measure </w:t>
+      </w:r>
+      <w:r>
+        <w:rPr>
+          <w:rFonts w:eastAsiaTheme="minorEastAsia"/>
+        </w:rPr>
+        <w:t xml:space="preserve">frequency purely as a function of the depth dependent nature of the membrane. </w:t>
+      </w:r>
+      <w:r>
+        <w:rPr>
+          <w:rFonts w:eastAsiaTheme="minorEastAsia"/>
+        </w:rPr>
+        <w:t xml:space="preserve">It confounds influences due to the varying membrane environment and the varying protein environment. </w:t>
+      </w:r>
+      <w:r>
+        <w:rPr>
+          <w:rFonts w:eastAsiaTheme="minorEastAsia"/>
+        </w:rPr>
+        <w:t>For example, it may be the case that while tyrosine is enriched in the aromatic belt</w:t>
+      </w:r>
+      <w:r>
+        <w:rPr>
+          <w:rFonts w:eastAsiaTheme="minorEastAsia"/>
+        </w:rPr>
+        <w:t xml:space="preserve"> due to the energetic favorability of the snorkeling position, </w:t>
+      </w:r>
+      <w:r>
+        <w:rPr>
+          <w:rFonts w:eastAsiaTheme="minorEastAsia"/>
+        </w:rPr>
+        <w:t>phenylalanine only appears</w:t>
+      </w:r>
+      <w:r>
+        <w:rPr>
+          <w:rFonts w:eastAsiaTheme="minorEastAsia"/>
+        </w:rPr>
+        <w:t xml:space="preserve"> to be</w:t>
+      </w:r>
+      <w:r>
+        <w:rPr>
+          <w:rFonts w:eastAsiaTheme="minorEastAsia"/>
+        </w:rPr>
+        <w:t xml:space="preserve"> </w:t>
+      </w:r>
+      <w:r>
+        <w:rPr>
+          <w:rFonts w:eastAsiaTheme="minorEastAsia"/>
+        </w:rPr>
+        <w:t>enriched in the aromatic belt because it is suppressed</w:t>
+      </w:r>
+      <w:r>
+        <w:rPr>
+          <w:rFonts w:eastAsiaTheme="minorEastAsia"/>
+        </w:rPr>
+        <w:t xml:space="preserve"> in the hydrophobic </w:t>
+      </w:r>
+      <w:r>
+        <w:rPr>
+          <w:rFonts w:eastAsiaTheme="minorEastAsia"/>
+        </w:rPr>
+        <w:t xml:space="preserve">core by the strong FV antimotif </w:t>
+      </w:r>
+      <w:r>
+        <w:rPr>
+          <w:rFonts w:eastAsiaTheme="minorEastAsia"/>
+        </w:rPr>
+        <w:fldChar w:fldCharType="begin"/>
+      </w:r>
+      <w:r>
+        <w:rPr>
+          <w:rFonts w:eastAsiaTheme="minorEastAsia"/>
+        </w:rPr>
+        <w:instrText xml:space="preserve"> ADDIN ZOTERO_ITEM CSL_CITATION {"citationID":"1mc7fu7vck","properties":{"formattedCitation":"(Jackups and Liang, 2005)","plainCitation":"(Jackups and Liang, 2005)"},"citationItems":[{"id":21,"uris":["http://zotero.org/users/local/xPq7q79Q/items/8X8H5R95"],"uri":["http://zotero.org/users/local/xPq7q79Q/items/8X8H5R95"],"itemData":{"id":21,"type":"article-journal","title":"Interstrand Pairing Patterns in β-Barrel Membrane Proteins: The Positive-outside Rule, Aromatic Rescue, and Strand Registration Prediction","container-title":"Journal of Molecular Biology","page":"979-993","volume":"354","issue":"4","source":"CrossRef","DOI":"10.1016/j.jmb.2005.09.094","ISSN":"00222836","shortTitle":"Interstrand Pairing Patterns in β-Barrel Membrane Proteins","author":[{"family":"Jackups","given":"Ronald"},{"family":"Liang","given":"Jie"}],"issued":{"date-parts":[[2005,12]]},"accessed":{"date-parts":[[2012,12,13]]}}}],"schema":"https://github.com/citation-style-language/schema/raw/master/csl-citation.json"} </w:instrText>
+      </w:r>
+      <w:r>
+        <w:rPr>
+          <w:rFonts w:eastAsiaTheme="minorEastAsia"/>
+        </w:rPr>
+        <w:fldChar w:fldCharType="separate"/>
+      </w:r>
+      <w:r>
+        <w:rPr>
+          <w:rFonts w:ascii="Calibri" w:hAnsi="Calibri"/>
+        </w:rPr>
+        <w:t>(Jackups and Liang, 2005)</w:t>
+      </w:r>
+      <w:r>
+        <w:rPr>
+          <w:rFonts w:eastAsiaTheme="minorEastAsia"/>
+        </w:rPr>
+        <w:fldChar w:fldCharType="end"/>
+      </w:r>
+      <w:r>
+        <w:rPr>
+          <w:rFonts w:eastAsiaTheme="minorEastAsia"/>
+        </w:rPr>
+        <w:t xml:space="preserve">. </w:t>
+      </w:r>
+      <w:r>
+        <w:rPr>
+          <w:rFonts w:eastAsiaTheme="minorEastAsia"/>
+        </w:rPr>
+        <w:t xml:space="preserve">Then, if the </w:t>
+      </w:r>
+      <w:r>
+        <w:rPr>
+          <w:rFonts w:eastAsiaTheme="minorEastAsia"/>
+        </w:rPr>
+        <w:lastRenderedPageBreak/>
+        <w:t>protein were</w:t>
+      </w:r>
+      <w:r>
+        <w:rPr>
+          <w:rFonts w:eastAsiaTheme="minorEastAsia"/>
+        </w:rPr>
+        <w:t xml:space="preserve"> moved</w:t>
+      </w:r>
+      <w:r>
+        <w:rPr>
+          <w:rFonts w:eastAsiaTheme="minorEastAsia"/>
+        </w:rPr>
+        <w:t xml:space="preserve"> so that the aromatic belt were in the center of the membrane, </w:t>
+      </w:r>
+      <w:r>
+        <w:rPr>
+          <w:rFonts w:eastAsiaTheme="minorEastAsia"/>
+        </w:rPr>
+        <w:t>the energy of the tyrosines would go up</w:t>
+      </w:r>
+      <w:r>
+        <w:rPr>
+          <w:rFonts w:eastAsiaTheme="minorEastAsia"/>
+        </w:rPr>
+        <w:t xml:space="preserve">, because they left their lowest energy spot in the membrane; but the energy of the phenylalanines would go down, </w:t>
+      </w:r>
+      <w:r>
+        <w:rPr>
+          <w:rFonts w:eastAsiaTheme="minorEastAsia"/>
+        </w:rPr>
+        <w:t xml:space="preserve">because they are in a </w:t>
+      </w:r>
+      <w:r>
+        <w:rPr>
+          <w:rFonts w:eastAsiaTheme="minorEastAsia"/>
+        </w:rPr>
+        <w:t xml:space="preserve">more </w:t>
+      </w:r>
+      <w:r>
+        <w:rPr>
+          <w:rFonts w:eastAsiaTheme="minorEastAsia"/>
+        </w:rPr>
+        <w:t xml:space="preserve">hydrophobic environment </w:t>
+      </w:r>
+      <w:r>
+        <w:rPr>
+          <w:rFonts w:eastAsiaTheme="minorEastAsia"/>
+        </w:rPr>
+        <w:t>but still free of valines.</w:t>
+      </w:r>
+      <w:r>
+        <w:rPr>
+          <w:rFonts w:eastAsiaTheme="minorEastAsia"/>
+        </w:rPr>
+        <w:t xml:space="preserve"> The protein environment moves with the </w:t>
+      </w:r>
+      <w:r>
+        <w:rPr>
+          <w:rFonts w:eastAsiaTheme="minorEastAsia"/>
+        </w:rPr>
+        <w:t xml:space="preserve">protein; </w:t>
+      </w:r>
+      <w:r>
+        <w:rPr>
+          <w:rFonts w:eastAsiaTheme="minorEastAsia"/>
+        </w:rPr>
+        <w:t xml:space="preserve">the </w:t>
+      </w:r>
+      <w:r>
+        <w:rPr>
+          <w:rFonts w:eastAsiaTheme="minorEastAsia"/>
+        </w:rPr>
+        <w:t>lipid environment does not; the two are inseparable in E</w:t>
+      </w:r>
+      <w:r>
+        <w:rPr>
+          <w:rFonts w:eastAsiaTheme="minorEastAsia"/>
+          <w:vertAlign w:val="subscript"/>
+        </w:rPr>
+        <w:t>z</w:t>
+      </w:r>
+      <w:r>
+        <w:rPr>
+          <w:rFonts w:eastAsiaTheme="minorEastAsia"/>
+        </w:rPr>
+        <w:t xml:space="preserve">β, and therefore </w:t>
+      </w:r>
+      <w:r>
+        <w:rPr>
+          <w:rFonts w:eastAsiaTheme="minorEastAsia"/>
+        </w:rPr>
+        <w:t xml:space="preserve">the potential </w:t>
+      </w:r>
+      <w:r>
+        <w:rPr>
+          <w:rFonts w:eastAsiaTheme="minorEastAsia"/>
+        </w:rPr>
+        <w:t xml:space="preserve">is actually far less trustworthy when used to model proteins that </w:t>
+      </w:r>
+      <w:r>
+        <w:rPr>
+          <w:rFonts w:eastAsiaTheme="minorEastAsia"/>
+        </w:rPr>
+        <w:t xml:space="preserve">are not in their natural orientations. </w:t>
+      </w:r>
+      <w:r>
+        <w:rPr>
+          <w:rFonts w:eastAsiaTheme="minorEastAsia"/>
+        </w:rPr>
+        <w:t>However, this is obscured by our interpretation of it as a transfer energy.</w:t>
+      </w:r>
+    </w:p>
+    <w:p>
+      <w:pPr>
+        <w:rPr>
+          <w:rFonts w:eastAsiaTheme="minorEastAsia"/>
+        </w:rPr>
+      </w:pPr>
+      <w:r>
+        <w:rPr>
+          <w:rFonts w:eastAsiaTheme="minorEastAsia"/>
+        </w:rPr>
+        <w:tab/>
+        <w:t>So</w:t>
+      </w:r>
+      <w:r>
+        <w:rPr>
+          <w:rFonts w:eastAsiaTheme="minorEastAsia"/>
+        </w:rPr>
+        <w:t xml:space="preserve"> aside from easy comparison with other energies, I do </w:t>
+      </w:r>
+      <w:r>
+        <w:rPr>
+          <w:rFonts w:eastAsiaTheme="minorEastAsia"/>
+        </w:rPr>
+        <w:t>not think that there is a</w:t>
+      </w:r>
+      <w:r>
+        <w:rPr>
+          <w:rFonts w:eastAsiaTheme="minorEastAsia"/>
+        </w:rPr>
+        <w:t>nything that can be done with a well justified</w:t>
+      </w:r>
+      <w:r>
+        <w:rPr>
+          <w:rFonts w:eastAsiaTheme="minorEastAsia"/>
+        </w:rPr>
+        <w:t xml:space="preserve"> </w:t>
+      </w:r>
+      <w:r>
+        <w:rPr>
+          <w:rFonts w:eastAsiaTheme="minorEastAsia"/>
+        </w:rPr>
+        <w:t>energy</w:t>
+      </w:r>
+      <w:r>
+        <w:rPr>
+          <w:rFonts w:eastAsiaTheme="minorEastAsia"/>
+        </w:rPr>
+        <w:t xml:space="preserve"> </w:t>
+      </w:r>
+      <w:r>
+        <w:rPr>
+          <w:rFonts w:eastAsiaTheme="minorEastAsia"/>
+        </w:rPr>
+        <w:t xml:space="preserve">function </w:t>
+      </w:r>
+      <w:r>
+        <w:rPr>
+          <w:rFonts w:eastAsiaTheme="minorEastAsia"/>
+        </w:rPr>
+        <w:t xml:space="preserve">that cannot be done </w:t>
+      </w:r>
+      <w:r>
+        <w:rPr>
+          <w:rFonts w:eastAsiaTheme="minorEastAsia"/>
+        </w:rPr>
+        <w:t>with a h</w:t>
+      </w:r>
+      <w:r>
+        <w:rPr>
+          <w:rFonts w:eastAsiaTheme="minorEastAsia"/>
+        </w:rPr>
+        <w:t>eu</w:t>
+      </w:r>
+      <w:r>
+        <w:rPr>
+          <w:rFonts w:eastAsiaTheme="minorEastAsia"/>
+        </w:rPr>
+        <w:t>ristic scoring rule</w:t>
+      </w:r>
+      <w:r>
+        <w:rPr>
+          <w:rFonts w:eastAsiaTheme="minorEastAsia"/>
+        </w:rPr>
+        <w:t xml:space="preserve">. </w:t>
+      </w:r>
+      <w:r>
+        <w:rPr>
+          <w:rFonts w:eastAsiaTheme="minorEastAsia"/>
+        </w:rPr>
+        <w:t xml:space="preserve">But I do expect a well justified </w:t>
+      </w:r>
+      <w:r>
+        <w:rPr>
+          <w:rFonts w:eastAsiaTheme="minorEastAsia"/>
+        </w:rPr>
+        <w:t>energy function</w:t>
+      </w:r>
+      <w:r>
+        <w:rPr>
+          <w:rFonts w:eastAsiaTheme="minorEastAsia"/>
+        </w:rPr>
+        <w:t xml:space="preserve"> </w:t>
+      </w:r>
+      <w:r>
+        <w:rPr>
+          <w:rFonts w:eastAsiaTheme="minorEastAsia"/>
+        </w:rPr>
+        <w:t>to be easier to use appropriately.</w:t>
+      </w:r>
+      <w:r>
+        <w:rPr>
+          <w:rFonts w:eastAsiaTheme="minorEastAsia"/>
+        </w:rPr>
+        <w:t xml:space="preserve"> It would be a tool</w:t>
+      </w:r>
+      <w:r>
+        <w:rPr>
+          <w:rFonts w:eastAsiaTheme="minorEastAsia"/>
+        </w:rPr>
+        <w:t xml:space="preserve"> superior not in its </w:t>
+      </w:r>
+      <w:r>
+        <w:rPr>
+          <w:rFonts w:eastAsiaTheme="minorEastAsia"/>
+        </w:rPr>
+        <w:t>cutting edge but in its handle.</w:t>
+      </w:r>
     </w:p>
     <w:sectPr>
       <w:pgSz w:w="12240" w:h="15840"/>
@@ -2068,7 +3204,7 @@
 </file>
 
 <file path=customXml/itemProps1.xml><?xml version="1.0" encoding="utf-8"?>
-<ds:datastoreItem xmlns:ds="http://schemas.openxmlformats.org/officeDocument/2006/customXml" ds:itemID="{FF6ADE03-7EAF-4F04-AFDB-DDC395A5720B}">
+<ds:datastoreItem xmlns:ds="http://schemas.openxmlformats.org/officeDocument/2006/customXml" ds:itemID="{F7597DEA-82A6-403D-B37D-5D4C289093C9}">
   <ds:schemaRefs>
     <ds:schemaRef ds:uri="http://schemas.openxmlformats.org/officeDocument/2006/bibliography"/>
   </ds:schemaRefs>

</xml_diff>